<commit_message>
Revised directory explanation. Includes requirements for directory naming for the automatically generated examples and for source graphics from Illustrator
</commit_message>
<xml_diff>
--- a/readme/readme-160906.docx
+++ b/readme/readme-160906.docx
@@ -31,7 +31,7 @@
           <w:numId w:val="0"/>
         </w:numPr>
       </w:pPr>
-      <w:bookmarkStart w:id="0" w:name="_Toc462914685"/>
+      <w:bookmarkStart w:id="0" w:name="_Toc471815413"/>
       <w:r>
         <w:t>Change Log</w:t>
       </w:r>
@@ -63,6 +63,27 @@
         <w:pStyle w:val="ChangeLogHeader"/>
       </w:pPr>
       <w:r>
+        <w:t>V1.2</w:t>
+      </w:r>
+      <w:r>
+        <w:tab/>
+        <w:t>10th January 2017</w:t>
+      </w:r>
+      <w:r>
+        <w:tab/>
+        <w:t>Graham Mann</w:t>
+      </w:r>
+    </w:p>
+    <w:p>
+      <w:r>
+        <w:t>Updated directory structure to reflect how examples and graphics are used.</w:t>
+      </w:r>
+    </w:p>
+    <w:p>
+      <w:pPr>
+        <w:pStyle w:val="ChangeLogHeader"/>
+      </w:pPr>
+      <w:r>
         <w:t>V1.1</w:t>
       </w:r>
       <w:r>
@@ -168,7 +189,7 @@
           <w:numId w:val="0"/>
         </w:numPr>
       </w:pPr>
-      <w:bookmarkStart w:id="1" w:name="_Toc462914686"/>
+      <w:bookmarkStart w:id="1" w:name="_Toc471815414"/>
       <w:r>
         <w:lastRenderedPageBreak/>
         <w:t>Table of Contents</w:t>
@@ -196,7 +217,7 @@
       <w:r>
         <w:fldChar w:fldCharType="separate"/>
       </w:r>
-      <w:hyperlink w:anchor="_Toc462914685" w:history="1">
+      <w:hyperlink w:anchor="_Toc471815413" w:history="1">
         <w:r>
           <w:rPr>
             <w:rStyle w:val="Hyperlink"/>
@@ -223,7 +244,7 @@
             <w:noProof/>
             <w:webHidden/>
           </w:rPr>
-          <w:instrText xml:space="preserve"> PAGEREF _Toc462914685 \h </w:instrText>
+          <w:instrText xml:space="preserve"> PAGEREF _Toc471815413 \h </w:instrText>
         </w:r>
         <w:r>
           <w:rPr>
@@ -266,7 +287,7 @@
           <w:lang w:eastAsia="en-GB"/>
         </w:rPr>
       </w:pPr>
-      <w:hyperlink w:anchor="_Toc462914686" w:history="1">
+      <w:hyperlink w:anchor="_Toc471815414" w:history="1">
         <w:r>
           <w:rPr>
             <w:rStyle w:val="Hyperlink"/>
@@ -293,7 +314,7 @@
             <w:noProof/>
             <w:webHidden/>
           </w:rPr>
-          <w:instrText xml:space="preserve"> PAGEREF _Toc462914686 \h </w:instrText>
+          <w:instrText xml:space="preserve"> PAGEREF _Toc471815414 \h </w:instrText>
         </w:r>
         <w:r>
           <w:rPr>
@@ -337,7 +358,7 @@
           <w:lang w:eastAsia="en-GB"/>
         </w:rPr>
       </w:pPr>
-      <w:hyperlink w:anchor="_Toc462914687" w:history="1">
+      <w:hyperlink w:anchor="_Toc471815415" w:history="1">
         <w:r>
           <w:rPr>
             <w:rStyle w:val="Hyperlink"/>
@@ -379,7 +400,7 @@
             <w:noProof/>
             <w:webHidden/>
           </w:rPr>
-          <w:instrText xml:space="preserve"> PAGEREF _Toc462914687 \h </w:instrText>
+          <w:instrText xml:space="preserve"> PAGEREF _Toc471815415 \h </w:instrText>
         </w:r>
         <w:r>
           <w:rPr>
@@ -423,7 +444,7 @@
           <w:lang w:eastAsia="en-GB"/>
         </w:rPr>
       </w:pPr>
-      <w:hyperlink w:anchor="_Toc462914688" w:history="1">
+      <w:hyperlink w:anchor="_Toc471815416" w:history="1">
         <w:r>
           <w:rPr>
             <w:rStyle w:val="Hyperlink"/>
@@ -465,7 +486,7 @@
             <w:noProof/>
             <w:webHidden/>
           </w:rPr>
-          <w:instrText xml:space="preserve"> PAGEREF _Toc462914688 \h </w:instrText>
+          <w:instrText xml:space="preserve"> PAGEREF _Toc471815416 \h </w:instrText>
         </w:r>
         <w:r>
           <w:rPr>
@@ -509,7 +530,7 @@
           <w:lang w:eastAsia="en-GB"/>
         </w:rPr>
       </w:pPr>
-      <w:hyperlink w:anchor="_Toc462914689" w:history="1">
+      <w:hyperlink w:anchor="_Toc471815417" w:history="1">
         <w:r>
           <w:rPr>
             <w:rStyle w:val="Hyperlink"/>
@@ -551,7 +572,7 @@
             <w:noProof/>
             <w:webHidden/>
           </w:rPr>
-          <w:instrText xml:space="preserve"> PAGEREF _Toc462914689 \h </w:instrText>
+          <w:instrText xml:space="preserve"> PAGEREF _Toc471815417 \h </w:instrText>
         </w:r>
         <w:r>
           <w:rPr>
@@ -595,7 +616,7 @@
           <w:lang w:eastAsia="en-GB"/>
         </w:rPr>
       </w:pPr>
-      <w:hyperlink w:anchor="_Toc462914690" w:history="1">
+      <w:hyperlink w:anchor="_Toc471815418" w:history="1">
         <w:r>
           <w:rPr>
             <w:rStyle w:val="Hyperlink"/>
@@ -637,7 +658,7 @@
             <w:noProof/>
             <w:webHidden/>
           </w:rPr>
-          <w:instrText xml:space="preserve"> PAGEREF _Toc462914690 \h </w:instrText>
+          <w:instrText xml:space="preserve"> PAGEREF _Toc471815418 \h </w:instrText>
         </w:r>
         <w:r>
           <w:rPr>
@@ -657,7 +678,7 @@
             <w:noProof/>
             <w:webHidden/>
           </w:rPr>
-          <w:t>3</w:t>
+          <w:t>4</w:t>
         </w:r>
         <w:r>
           <w:rPr>
@@ -681,7 +702,7 @@
           <w:lang w:eastAsia="en-GB"/>
         </w:rPr>
       </w:pPr>
-      <w:hyperlink w:anchor="_Toc462914691" w:history="1">
+      <w:hyperlink w:anchor="_Toc471815419" w:history="1">
         <w:r>
           <w:rPr>
             <w:rStyle w:val="Hyperlink"/>
@@ -723,7 +744,7 @@
             <w:noProof/>
             <w:webHidden/>
           </w:rPr>
-          <w:instrText xml:space="preserve"> PAGEREF _Toc462914691 \h </w:instrText>
+          <w:instrText xml:space="preserve"> PAGEREF _Toc471815419 \h </w:instrText>
         </w:r>
         <w:r>
           <w:rPr>
@@ -743,7 +764,7 @@
             <w:noProof/>
             <w:webHidden/>
           </w:rPr>
-          <w:t>3</w:t>
+          <w:t>5</w:t>
         </w:r>
         <w:r>
           <w:rPr>
@@ -767,7 +788,7 @@
           <w:lang w:eastAsia="en-GB"/>
         </w:rPr>
       </w:pPr>
-      <w:hyperlink w:anchor="_Toc462914692" w:history="1">
+      <w:hyperlink w:anchor="_Toc471815420" w:history="1">
         <w:r>
           <w:rPr>
             <w:rStyle w:val="Hyperlink"/>
@@ -809,7 +830,7 @@
             <w:noProof/>
             <w:webHidden/>
           </w:rPr>
-          <w:instrText xml:space="preserve"> PAGEREF _Toc462914692 \h </w:instrText>
+          <w:instrText xml:space="preserve"> PAGEREF _Toc471815420 \h </w:instrText>
         </w:r>
         <w:r>
           <w:rPr>
@@ -829,7 +850,7 @@
             <w:noProof/>
             <w:webHidden/>
           </w:rPr>
-          <w:t>4</w:t>
+          <w:t>5</w:t>
         </w:r>
         <w:r>
           <w:rPr>
@@ -853,7 +874,7 @@
           <w:lang w:eastAsia="en-GB"/>
         </w:rPr>
       </w:pPr>
-      <w:hyperlink w:anchor="_Toc462914693" w:history="1">
+      <w:hyperlink w:anchor="_Toc471815421" w:history="1">
         <w:r>
           <w:rPr>
             <w:rStyle w:val="Hyperlink"/>
@@ -895,7 +916,7 @@
             <w:noProof/>
             <w:webHidden/>
           </w:rPr>
-          <w:instrText xml:space="preserve"> PAGEREF _Toc462914693 \h </w:instrText>
+          <w:instrText xml:space="preserve"> PAGEREF _Toc471815421 \h </w:instrText>
         </w:r>
         <w:r>
           <w:rPr>
@@ -915,7 +936,7 @@
             <w:noProof/>
             <w:webHidden/>
           </w:rPr>
-          <w:t>4</w:t>
+          <w:t>5</w:t>
         </w:r>
         <w:r>
           <w:rPr>
@@ -939,7 +960,7 @@
           <w:lang w:eastAsia="en-GB"/>
         </w:rPr>
       </w:pPr>
-      <w:hyperlink w:anchor="_Toc462914694" w:history="1">
+      <w:hyperlink w:anchor="_Toc471815422" w:history="1">
         <w:r>
           <w:rPr>
             <w:rStyle w:val="Hyperlink"/>
@@ -960,6 +981,92 @@
             <w:rStyle w:val="Hyperlink"/>
             <w:noProof/>
           </w:rPr>
+          <w:t>Formatting  conventions</w:t>
+        </w:r>
+        <w:r>
+          <w:rPr>
+            <w:noProof/>
+            <w:webHidden/>
+          </w:rPr>
+          <w:tab/>
+        </w:r>
+        <w:r>
+          <w:rPr>
+            <w:noProof/>
+            <w:webHidden/>
+          </w:rPr>
+          <w:fldChar w:fldCharType="begin"/>
+        </w:r>
+        <w:r>
+          <w:rPr>
+            <w:noProof/>
+            <w:webHidden/>
+          </w:rPr>
+          <w:instrText xml:space="preserve"> PAGEREF _Toc471815422 \h </w:instrText>
+        </w:r>
+        <w:r>
+          <w:rPr>
+            <w:noProof/>
+            <w:webHidden/>
+          </w:rPr>
+        </w:r>
+        <w:r>
+          <w:rPr>
+            <w:noProof/>
+            <w:webHidden/>
+          </w:rPr>
+          <w:fldChar w:fldCharType="separate"/>
+        </w:r>
+        <w:r>
+          <w:rPr>
+            <w:noProof/>
+            <w:webHidden/>
+          </w:rPr>
+          <w:t>6</w:t>
+        </w:r>
+        <w:r>
+          <w:rPr>
+            <w:noProof/>
+            <w:webHidden/>
+          </w:rPr>
+          <w:fldChar w:fldCharType="end"/>
+        </w:r>
+      </w:hyperlink>
+    </w:p>
+    <w:p>
+      <w:pPr>
+        <w:pStyle w:val="TOC2"/>
+        <w:tabs>
+          <w:tab w:val="left" w:pos="880"/>
+          <w:tab w:val="right" w:leader="dot" w:pos="9016"/>
+        </w:tabs>
+        <w:rPr>
+          <w:rFonts w:eastAsiaTheme="minorEastAsia"/>
+          <w:noProof/>
+          <w:lang w:eastAsia="en-GB"/>
+        </w:rPr>
+      </w:pPr>
+      <w:hyperlink w:anchor="_Toc471815423" w:history="1">
+        <w:r>
+          <w:rPr>
+            <w:rStyle w:val="Hyperlink"/>
+            <w:noProof/>
+          </w:rPr>
+          <w:t>2.3</w:t>
+        </w:r>
+        <w:r>
+          <w:rPr>
+            <w:rFonts w:eastAsiaTheme="minorEastAsia"/>
+            <w:noProof/>
+            <w:lang w:eastAsia="en-GB"/>
+          </w:rPr>
+          <w:tab/>
+        </w:r>
+        <w:r>
+          <w:rPr>
+            <w:rStyle w:val="Hyperlink"/>
+            <w:noProof/>
+          </w:rPr>
           <w:t>Styles</w:t>
         </w:r>
         <w:r>
@@ -981,7 +1088,7 @@
             <w:noProof/>
             <w:webHidden/>
           </w:rPr>
-          <w:instrText xml:space="preserve"> PAGEREF _Toc462914694 \h </w:instrText>
+          <w:instrText xml:space="preserve"> PAGEREF _Toc471815423 \h </w:instrText>
         </w:r>
         <w:r>
           <w:rPr>
@@ -1001,7 +1108,7 @@
             <w:noProof/>
             <w:webHidden/>
           </w:rPr>
-          <w:t>5</w:t>
+          <w:t>6</w:t>
         </w:r>
         <w:r>
           <w:rPr>
@@ -1025,7 +1132,7 @@
           <w:lang w:eastAsia="en-GB"/>
         </w:rPr>
       </w:pPr>
-      <w:hyperlink w:anchor="_Toc462914695" w:history="1">
+      <w:hyperlink w:anchor="_Toc471815424" w:history="1">
         <w:r>
           <w:rPr>
             <w:rStyle w:val="Hyperlink"/>
@@ -1067,7 +1174,7 @@
             <w:noProof/>
             <w:webHidden/>
           </w:rPr>
-          <w:instrText xml:space="preserve"> PAGEREF _Toc462914695 \h </w:instrText>
+          <w:instrText xml:space="preserve"> PAGEREF _Toc471815424 \h </w:instrText>
         </w:r>
         <w:r>
           <w:rPr>
@@ -1087,7 +1194,7 @@
             <w:noProof/>
             <w:webHidden/>
           </w:rPr>
-          <w:t>8</w:t>
+          <w:t>10</w:t>
         </w:r>
         <w:r>
           <w:rPr>
@@ -1111,7 +1218,7 @@
           <w:lang w:eastAsia="en-GB"/>
         </w:rPr>
       </w:pPr>
-      <w:hyperlink w:anchor="_Toc462914696" w:history="1">
+      <w:hyperlink w:anchor="_Toc471815425" w:history="1">
         <w:r>
           <w:rPr>
             <w:rStyle w:val="Hyperlink"/>
@@ -1153,7 +1260,7 @@
             <w:noProof/>
             <w:webHidden/>
           </w:rPr>
-          <w:instrText xml:space="preserve"> PAGEREF _Toc462914696 \h </w:instrText>
+          <w:instrText xml:space="preserve"> PAGEREF _Toc471815425 \h </w:instrText>
         </w:r>
         <w:r>
           <w:rPr>
@@ -1173,7 +1280,7 @@
             <w:noProof/>
             <w:webHidden/>
           </w:rPr>
-          <w:t>8</w:t>
+          <w:t>10</w:t>
         </w:r>
         <w:r>
           <w:rPr>
@@ -1197,7 +1304,7 @@
           <w:lang w:eastAsia="en-GB"/>
         </w:rPr>
       </w:pPr>
-      <w:hyperlink w:anchor="_Toc462914697" w:history="1">
+      <w:hyperlink w:anchor="_Toc471815426" w:history="1">
         <w:r>
           <w:rPr>
             <w:rStyle w:val="Hyperlink"/>
@@ -1239,7 +1346,7 @@
             <w:noProof/>
             <w:webHidden/>
           </w:rPr>
-          <w:instrText xml:space="preserve"> PAGEREF _Toc462914697 \h </w:instrText>
+          <w:instrText xml:space="preserve"> PAGEREF _Toc471815426 \h </w:instrText>
         </w:r>
         <w:r>
           <w:rPr>
@@ -1259,7 +1366,7 @@
             <w:noProof/>
             <w:webHidden/>
           </w:rPr>
-          <w:t>8</w:t>
+          <w:t>10</w:t>
         </w:r>
         <w:r>
           <w:rPr>
@@ -1283,7 +1390,7 @@
           <w:lang w:eastAsia="en-GB"/>
         </w:rPr>
       </w:pPr>
-      <w:hyperlink w:anchor="_Toc462914698" w:history="1">
+      <w:hyperlink w:anchor="_Toc471815427" w:history="1">
         <w:r>
           <w:rPr>
             <w:rStyle w:val="Hyperlink"/>
@@ -1325,7 +1432,7 @@
             <w:noProof/>
             <w:webHidden/>
           </w:rPr>
-          <w:instrText xml:space="preserve"> PAGEREF _Toc462914698 \h </w:instrText>
+          <w:instrText xml:space="preserve"> PAGEREF _Toc471815427 \h </w:instrText>
         </w:r>
         <w:r>
           <w:rPr>
@@ -1345,7 +1452,7 @@
             <w:noProof/>
             <w:webHidden/>
           </w:rPr>
-          <w:t>9</w:t>
+          <w:t>11</w:t>
         </w:r>
         <w:r>
           <w:rPr>
@@ -1369,7 +1476,7 @@
           <w:lang w:eastAsia="en-GB"/>
         </w:rPr>
       </w:pPr>
-      <w:hyperlink w:anchor="_Toc462914699" w:history="1">
+      <w:hyperlink w:anchor="_Toc471815428" w:history="1">
         <w:r>
           <w:rPr>
             <w:rStyle w:val="Hyperlink"/>
@@ -1411,7 +1518,7 @@
             <w:noProof/>
             <w:webHidden/>
           </w:rPr>
-          <w:instrText xml:space="preserve"> PAGEREF _Toc462914699 \h </w:instrText>
+          <w:instrText xml:space="preserve"> PAGEREF _Toc471815428 \h </w:instrText>
         </w:r>
         <w:r>
           <w:rPr>
@@ -1431,7 +1538,7 @@
             <w:noProof/>
             <w:webHidden/>
           </w:rPr>
-          <w:t>10</w:t>
+          <w:t>11</w:t>
         </w:r>
         <w:r>
           <w:rPr>
@@ -1455,7 +1562,7 @@
           <w:lang w:eastAsia="en-GB"/>
         </w:rPr>
       </w:pPr>
-      <w:hyperlink w:anchor="_Toc462914700" w:history="1">
+      <w:hyperlink w:anchor="_Toc471815429" w:history="1">
         <w:r>
           <w:rPr>
             <w:rStyle w:val="Hyperlink"/>
@@ -1497,7 +1604,7 @@
             <w:noProof/>
             <w:webHidden/>
           </w:rPr>
-          <w:instrText xml:space="preserve"> PAGEREF _Toc462914700 \h </w:instrText>
+          <w:instrText xml:space="preserve"> PAGEREF _Toc471815429 \h </w:instrText>
         </w:r>
         <w:r>
           <w:rPr>
@@ -1517,7 +1624,7 @@
             <w:noProof/>
             <w:webHidden/>
           </w:rPr>
-          <w:t>10</w:t>
+          <w:t>12</w:t>
         </w:r>
         <w:r>
           <w:rPr>
@@ -1541,7 +1648,7 @@
           <w:lang w:eastAsia="en-GB"/>
         </w:rPr>
       </w:pPr>
-      <w:hyperlink w:anchor="_Toc462914701" w:history="1">
+      <w:hyperlink w:anchor="_Toc471815430" w:history="1">
         <w:r>
           <w:rPr>
             <w:rStyle w:val="Hyperlink"/>
@@ -1583,7 +1690,7 @@
             <w:noProof/>
             <w:webHidden/>
           </w:rPr>
-          <w:instrText xml:space="preserve"> PAGEREF _Toc462914701 \h </w:instrText>
+          <w:instrText xml:space="preserve"> PAGEREF _Toc471815430 \h </w:instrText>
         </w:r>
         <w:r>
           <w:rPr>
@@ -1603,7 +1710,7 @@
             <w:noProof/>
             <w:webHidden/>
           </w:rPr>
-          <w:t>10</w:t>
+          <w:t>12</w:t>
         </w:r>
         <w:r>
           <w:rPr>
@@ -1627,7 +1734,7 @@
           <w:lang w:eastAsia="en-GB"/>
         </w:rPr>
       </w:pPr>
-      <w:hyperlink w:anchor="_Toc462914702" w:history="1">
+      <w:hyperlink w:anchor="_Toc471815431" w:history="1">
         <w:r>
           <w:rPr>
             <w:rStyle w:val="Hyperlink"/>
@@ -1648,6 +1755,92 @@
             <w:rStyle w:val="Hyperlink"/>
             <w:noProof/>
           </w:rPr>
+          <w:t>Retired Build Steps</w:t>
+        </w:r>
+        <w:r>
+          <w:rPr>
+            <w:noProof/>
+            <w:webHidden/>
+          </w:rPr>
+          <w:tab/>
+        </w:r>
+        <w:r>
+          <w:rPr>
+            <w:noProof/>
+            <w:webHidden/>
+          </w:rPr>
+          <w:fldChar w:fldCharType="begin"/>
+        </w:r>
+        <w:r>
+          <w:rPr>
+            <w:noProof/>
+            <w:webHidden/>
+          </w:rPr>
+          <w:instrText xml:space="preserve"> PAGEREF _Toc471815431 \h </w:instrText>
+        </w:r>
+        <w:r>
+          <w:rPr>
+            <w:noProof/>
+            <w:webHidden/>
+          </w:rPr>
+        </w:r>
+        <w:r>
+          <w:rPr>
+            <w:noProof/>
+            <w:webHidden/>
+          </w:rPr>
+          <w:fldChar w:fldCharType="separate"/>
+        </w:r>
+        <w:r>
+          <w:rPr>
+            <w:noProof/>
+            <w:webHidden/>
+          </w:rPr>
+          <w:t>15</w:t>
+        </w:r>
+        <w:r>
+          <w:rPr>
+            <w:noProof/>
+            <w:webHidden/>
+          </w:rPr>
+          <w:fldChar w:fldCharType="end"/>
+        </w:r>
+      </w:hyperlink>
+    </w:p>
+    <w:p>
+      <w:pPr>
+        <w:pStyle w:val="TOC2"/>
+        <w:tabs>
+          <w:tab w:val="left" w:pos="880"/>
+          <w:tab w:val="right" w:leader="dot" w:pos="9016"/>
+        </w:tabs>
+        <w:rPr>
+          <w:rFonts w:eastAsiaTheme="minorEastAsia"/>
+          <w:noProof/>
+          <w:lang w:eastAsia="en-GB"/>
+        </w:rPr>
+      </w:pPr>
+      <w:hyperlink w:anchor="_Toc471815432" w:history="1">
+        <w:r>
+          <w:rPr>
+            <w:rStyle w:val="Hyperlink"/>
+            <w:noProof/>
+          </w:rPr>
+          <w:t>4.5</w:t>
+        </w:r>
+        <w:r>
+          <w:rPr>
+            <w:rFonts w:eastAsiaTheme="minorEastAsia"/>
+            <w:noProof/>
+            <w:lang w:eastAsia="en-GB"/>
+          </w:rPr>
+          <w:tab/>
+        </w:r>
+        <w:r>
+          <w:rPr>
+            <w:rStyle w:val="Hyperlink"/>
+            <w:noProof/>
+          </w:rPr>
           <w:t>HTML</w:t>
         </w:r>
         <w:r>
@@ -1669,7 +1862,7 @@
             <w:noProof/>
             <w:webHidden/>
           </w:rPr>
-          <w:instrText xml:space="preserve"> PAGEREF _Toc462914702 \h </w:instrText>
+          <w:instrText xml:space="preserve"> PAGEREF _Toc471815432 \h </w:instrText>
         </w:r>
         <w:r>
           <w:rPr>
@@ -1689,7 +1882,7 @@
             <w:noProof/>
             <w:webHidden/>
           </w:rPr>
-          <w:t>13</w:t>
+          <w:t>15</w:t>
         </w:r>
         <w:r>
           <w:rPr>
@@ -1709,7 +1902,7 @@
       <w:pPr>
         <w:pStyle w:val="Heading1"/>
       </w:pPr>
-      <w:bookmarkStart w:id="2" w:name="_Toc462914687"/>
+      <w:bookmarkStart w:id="2" w:name="_Toc471815415"/>
       <w:r>
         <w:t>Source Layout</w:t>
       </w:r>
@@ -1719,7 +1912,7 @@
       <w:pPr>
         <w:pStyle w:val="Heading2"/>
       </w:pPr>
-      <w:bookmarkStart w:id="3" w:name="_Toc462914688"/>
+      <w:bookmarkStart w:id="3" w:name="_Toc471815416"/>
       <w:r>
         <w:t>File Naming</w:t>
       </w:r>
@@ -1795,6 +1988,7 @@
     </w:p>
     <w:p>
       <w:r>
+        <w:lastRenderedPageBreak/>
         <w:t xml:space="preserve">Framemaker is capable of importing and flowing other types of document into its layout and this is used extensively for examples, diagrams and graphics.  </w:t>
       </w:r>
     </w:p>
@@ -1802,9 +1996,8 @@
       <w:pPr>
         <w:pStyle w:val="Heading2"/>
       </w:pPr>
-      <w:bookmarkStart w:id="4" w:name="_Toc462914689"/>
-      <w:r>
-        <w:lastRenderedPageBreak/>
+      <w:bookmarkStart w:id="4" w:name="_Toc471815417"/>
+      <w:r>
         <w:t>Directory structure</w:t>
       </w:r>
       <w:bookmarkEnd w:id="4"/>
@@ -1955,18 +2148,54 @@
         </w:tabs>
       </w:pPr>
       <w:r>
-        <w:t>Graphics</w:t>
+        <w:t>generated</w:t>
       </w:r>
       <w:r>
         <w:tab/>
-        <w:t>Source for graphics imported into *.fm documents</w:t>
-      </w:r>
-    </w:p>
-    <w:p>
-      <w:pPr>
-        <w:pStyle w:val="ListParagraph"/>
-        <w:numPr>
-          <w:ilvl w:val="1"/>
+        <w:t xml:space="preserve">Auto-generated examples. See </w:t>
+      </w:r>
+      <w:r>
+        <w:fldChar w:fldCharType="begin"/>
+      </w:r>
+      <w:r>
+        <w:instrText xml:space="preserve"> REF _Ref471814513 \r \h </w:instrText>
+      </w:r>
+      <w:r>
+        <w:fldChar w:fldCharType="separate"/>
+      </w:r>
+      <w:r>
+        <w:t>1.2.1</w:t>
+      </w:r>
+      <w:r>
+        <w:fldChar w:fldCharType="end"/>
+      </w:r>
+      <w:r>
+        <w:t xml:space="preserve"> </w:t>
+      </w:r>
+      <w:r>
+        <w:fldChar w:fldCharType="begin"/>
+      </w:r>
+      <w:r>
+        <w:instrText xml:space="preserve"> REF _Ref471814513 \h </w:instrText>
+      </w:r>
+      <w:r>
+        <w:fldChar w:fldCharType="separate"/>
+      </w:r>
+      <w:r>
+        <w:t>Examples</w:t>
+      </w:r>
+      <w:r>
+        <w:fldChar w:fldCharType="end"/>
+      </w:r>
+      <w:r>
+        <w:t xml:space="preserve"> below</w:t>
+      </w:r>
+    </w:p>
+    <w:p>
+      <w:pPr>
+        <w:pStyle w:val="ListParagraph"/>
+        <w:numPr>
+          <w:ilvl w:val="2"/>
           <w:numId w:val="2"/>
         </w:numPr>
         <w:tabs>
@@ -1974,6 +2203,25 @@
         </w:tabs>
       </w:pPr>
       <w:r>
+        <w:t>Graphics</w:t>
+      </w:r>
+      <w:r>
+        <w:tab/>
+        <w:t>Source for graphics imported into *.fm documents</w:t>
+      </w:r>
+    </w:p>
+    <w:p>
+      <w:pPr>
+        <w:pStyle w:val="ListParagraph"/>
+        <w:numPr>
+          <w:ilvl w:val="1"/>
+          <w:numId w:val="2"/>
+        </w:numPr>
+        <w:tabs>
+          <w:tab w:val="left" w:pos="3402"/>
+        </w:tabs>
+      </w:pPr>
+      <w:r>
         <w:t>readme</w:t>
       </w:r>
       <w:r>
@@ -1985,13 +2233,792 @@
     </w:p>
     <w:p>
       <w:pPr>
+        <w:pStyle w:val="Heading3"/>
+      </w:pPr>
+      <w:bookmarkStart w:id="5" w:name="_Ref471814513"/>
+      <w:r>
+        <w:t>Examples</w:t>
+      </w:r>
+      <w:bookmarkEnd w:id="5"/>
+    </w:p>
+    <w:p>
+      <w:r>
+        <w:t xml:space="preserve">With versions JDF1.6 and XJDF2.0, </w:t>
+      </w:r>
+      <w:r>
+        <w:t xml:space="preserve">examples have been 'moved' to a separate repository; this is responsible for </w:t>
+      </w:r>
+      <w:r>
+        <w:t xml:space="preserve">unit testing to ensure the accuracy of the examples. It is also responsible for creating the rtf file for inclusion into the document. As part of the build process for this repository, the auto-generated rtf files are copied to a working </w:t>
+      </w:r>
+      <w:r>
+        <w:t xml:space="preserve">directory for use by </w:t>
+      </w:r>
+      <w:proofErr w:type="spellStart"/>
+      <w:r>
+        <w:t>framemaker</w:t>
+      </w:r>
+      <w:proofErr w:type="spellEnd"/>
+      <w:r>
+        <w:t xml:space="preserve"> and use the common included items directory structure:</w:t>
+      </w:r>
+    </w:p>
+    <w:p>
+      <w:pPr>
+        <w:pStyle w:val="ListParagraph"/>
+        <w:numPr>
+          <w:ilvl w:val="0"/>
+          <w:numId w:val="2"/>
+        </w:numPr>
+        <w:tabs>
+          <w:tab w:val="left" w:pos="3402"/>
+        </w:tabs>
+      </w:pPr>
+      <w:r>
+        <w:t>generated</w:t>
+      </w:r>
+      <w:r>
+        <w:tab/>
+      </w:r>
+    </w:p>
+    <w:p>
+      <w:pPr>
+        <w:pStyle w:val="ListParagraph"/>
+        <w:numPr>
+          <w:ilvl w:val="1"/>
+          <w:numId w:val="2"/>
+        </w:numPr>
+        <w:tabs>
+          <w:tab w:val="left" w:pos="3402"/>
+        </w:tabs>
+      </w:pPr>
+      <w:r>
+        <w:t>examples</w:t>
+      </w:r>
+    </w:p>
+    <w:p>
+      <w:pPr>
+        <w:pStyle w:val="ListParagraph"/>
+        <w:numPr>
+          <w:ilvl w:val="2"/>
+          <w:numId w:val="2"/>
+        </w:numPr>
+        <w:tabs>
+          <w:tab w:val="left" w:pos="3402"/>
+        </w:tabs>
+      </w:pPr>
+      <w:proofErr w:type="spellStart"/>
+      <w:r>
+        <w:t>jdf</w:t>
+      </w:r>
+      <w:proofErr w:type="spellEnd"/>
+    </w:p>
+    <w:p>
+      <w:pPr>
+        <w:pStyle w:val="ListParagraph"/>
+        <w:numPr>
+          <w:ilvl w:val="3"/>
+          <w:numId w:val="2"/>
+        </w:numPr>
+        <w:tabs>
+          <w:tab w:val="left" w:pos="3402"/>
+        </w:tabs>
+      </w:pPr>
+      <w:r>
+        <w:t>&lt;included items&gt;</w:t>
+      </w:r>
+      <w:r>
+        <w:tab/>
+        <w:t xml:space="preserve">See </w:t>
+      </w:r>
+      <w:r>
+        <w:fldChar w:fldCharType="begin"/>
+      </w:r>
+      <w:r>
+        <w:instrText xml:space="preserve"> REF _Ref471815640 \n \h </w:instrText>
+      </w:r>
+      <w:r>
+        <w:fldChar w:fldCharType="separate"/>
+      </w:r>
+      <w:r>
+        <w:t>1.2.3</w:t>
+      </w:r>
+      <w:r>
+        <w:fldChar w:fldCharType="end"/>
+      </w:r>
+      <w:r>
+        <w:t xml:space="preserve"> </w:t>
+      </w:r>
+      <w:r>
+        <w:fldChar w:fldCharType="begin"/>
+      </w:r>
+      <w:r>
+        <w:instrText xml:space="preserve"> REF _Ref471815640 \h </w:instrText>
+      </w:r>
+      <w:r>
+        <w:fldChar w:fldCharType="separate"/>
+      </w:r>
+      <w:r>
+        <w:t>Included items directories</w:t>
+      </w:r>
+      <w:r>
+        <w:fldChar w:fldCharType="end"/>
+      </w:r>
+    </w:p>
+    <w:p>
+      <w:pPr>
+        <w:pStyle w:val="ListParagraph"/>
+        <w:numPr>
+          <w:ilvl w:val="2"/>
+          <w:numId w:val="2"/>
+        </w:numPr>
+        <w:tabs>
+          <w:tab w:val="left" w:pos="3402"/>
+        </w:tabs>
+      </w:pPr>
+      <w:proofErr w:type="spellStart"/>
+      <w:r>
+        <w:t>xjdf</w:t>
+      </w:r>
+      <w:proofErr w:type="spellEnd"/>
+    </w:p>
+    <w:p>
+      <w:pPr>
+        <w:pStyle w:val="ListParagraph"/>
+        <w:numPr>
+          <w:ilvl w:val="3"/>
+          <w:numId w:val="2"/>
+        </w:numPr>
+        <w:tabs>
+          <w:tab w:val="left" w:pos="3402"/>
+        </w:tabs>
+      </w:pPr>
+      <w:r>
+        <w:t>&lt;included items&gt;</w:t>
+      </w:r>
+      <w:r>
+        <w:tab/>
+        <w:t xml:space="preserve">See </w:t>
+      </w:r>
+      <w:r>
+        <w:fldChar w:fldCharType="begin"/>
+      </w:r>
+      <w:r>
+        <w:instrText xml:space="preserve"> REF _Ref471815640 \n \h </w:instrText>
+      </w:r>
+      <w:r>
+        <w:fldChar w:fldCharType="separate"/>
+      </w:r>
+      <w:r>
+        <w:t>1.2.3</w:t>
+      </w:r>
+      <w:r>
+        <w:fldChar w:fldCharType="end"/>
+      </w:r>
+      <w:r>
+        <w:t xml:space="preserve"> </w:t>
+      </w:r>
+      <w:r>
+        <w:fldChar w:fldCharType="begin"/>
+      </w:r>
+      <w:r>
+        <w:instrText xml:space="preserve"> REF _Ref471815640 \h </w:instrText>
+      </w:r>
+      <w:r>
+        <w:fldChar w:fldCharType="separate"/>
+      </w:r>
+      <w:r>
+        <w:t>Included items directories</w:t>
+      </w:r>
+      <w:r>
+        <w:fldChar w:fldCharType="end"/>
+      </w:r>
+    </w:p>
+    <w:p>
+      <w:pPr>
+        <w:pStyle w:val="Heading3"/>
+      </w:pPr>
+      <w:bookmarkStart w:id="6" w:name="_Ref471814741"/>
+      <w:r>
+        <w:t>Graphics</w:t>
+      </w:r>
+    </w:p>
+    <w:p>
+      <w:r>
+        <w:t xml:space="preserve">With versions JDF1.6 and XJDF2.0, graphics are being updated to use illustrator scalable graphics to improve rendering in the final document. The source </w:t>
+      </w:r>
+      <w:proofErr w:type="spellStart"/>
+      <w:r>
+        <w:t>ai</w:t>
+      </w:r>
+      <w:proofErr w:type="spellEnd"/>
+      <w:r>
+        <w:t xml:space="preserve"> files are in the following location and use the common included items directory structure:</w:t>
+      </w:r>
+    </w:p>
+    <w:p>
+      <w:pPr>
+        <w:pStyle w:val="ListParagraph"/>
+        <w:numPr>
+          <w:ilvl w:val="0"/>
+          <w:numId w:val="2"/>
+        </w:numPr>
+        <w:tabs>
+          <w:tab w:val="left" w:pos="3402"/>
+        </w:tabs>
+      </w:pPr>
+      <w:r>
+        <w:t>Graphics</w:t>
+      </w:r>
+    </w:p>
+    <w:p>
+      <w:pPr>
+        <w:pStyle w:val="ListParagraph"/>
+        <w:numPr>
+          <w:ilvl w:val="1"/>
+          <w:numId w:val="2"/>
+        </w:numPr>
+        <w:tabs>
+          <w:tab w:val="left" w:pos="3402"/>
+        </w:tabs>
+      </w:pPr>
+      <w:proofErr w:type="spellStart"/>
+      <w:r>
+        <w:t>jdf</w:t>
+      </w:r>
+      <w:proofErr w:type="spellEnd"/>
+    </w:p>
+    <w:p>
+      <w:pPr>
+        <w:pStyle w:val="ListParagraph"/>
+        <w:numPr>
+          <w:ilvl w:val="2"/>
+          <w:numId w:val="2"/>
+        </w:numPr>
+        <w:tabs>
+          <w:tab w:val="left" w:pos="3402"/>
+        </w:tabs>
+      </w:pPr>
+      <w:r>
+        <w:t>&lt;included items&gt;</w:t>
+      </w:r>
+      <w:r>
+        <w:tab/>
+      </w:r>
+      <w:r>
+        <w:t xml:space="preserve">See </w:t>
+      </w:r>
+      <w:r>
+        <w:fldChar w:fldCharType="begin"/>
+      </w:r>
+      <w:r>
+        <w:instrText xml:space="preserve"> REF _Ref471815640 \n \h </w:instrText>
+      </w:r>
+      <w:r>
+        <w:fldChar w:fldCharType="separate"/>
+      </w:r>
+      <w:r>
+        <w:t>1.2.3</w:t>
+      </w:r>
+      <w:r>
+        <w:fldChar w:fldCharType="end"/>
+      </w:r>
+      <w:r>
+        <w:t xml:space="preserve"> </w:t>
+      </w:r>
+      <w:r>
+        <w:fldChar w:fldCharType="begin"/>
+      </w:r>
+      <w:r>
+        <w:instrText xml:space="preserve"> REF _Ref471815640 \h </w:instrText>
+      </w:r>
+      <w:r>
+        <w:fldChar w:fldCharType="separate"/>
+      </w:r>
+      <w:r>
+        <w:t>Included items directories</w:t>
+      </w:r>
+      <w:r>
+        <w:fldChar w:fldCharType="end"/>
+      </w:r>
+    </w:p>
+    <w:p>
+      <w:pPr>
+        <w:pStyle w:val="ListParagraph"/>
+        <w:numPr>
+          <w:ilvl w:val="1"/>
+          <w:numId w:val="2"/>
+        </w:numPr>
+        <w:tabs>
+          <w:tab w:val="left" w:pos="3402"/>
+        </w:tabs>
+      </w:pPr>
+      <w:proofErr w:type="spellStart"/>
+      <w:r>
+        <w:t>xjdf</w:t>
+      </w:r>
+      <w:proofErr w:type="spellEnd"/>
+    </w:p>
+    <w:p>
+      <w:pPr>
+        <w:pStyle w:val="ListParagraph"/>
+        <w:numPr>
+          <w:ilvl w:val="2"/>
+          <w:numId w:val="2"/>
+        </w:numPr>
+        <w:tabs>
+          <w:tab w:val="left" w:pos="3402"/>
+        </w:tabs>
+      </w:pPr>
+      <w:r>
+        <w:t>&lt;included items&gt;</w:t>
+      </w:r>
+      <w:r>
+        <w:tab/>
+      </w:r>
+      <w:r>
+        <w:t xml:space="preserve">See </w:t>
+      </w:r>
+      <w:r>
+        <w:fldChar w:fldCharType="begin"/>
+      </w:r>
+      <w:r>
+        <w:instrText xml:space="preserve"> REF _Ref471815640 \n \h </w:instrText>
+      </w:r>
+      <w:r>
+        <w:fldChar w:fldCharType="separate"/>
+      </w:r>
+      <w:r>
+        <w:t>1.2.3</w:t>
+      </w:r>
+      <w:r>
+        <w:fldChar w:fldCharType="end"/>
+      </w:r>
+      <w:r>
+        <w:t xml:space="preserve"> </w:t>
+      </w:r>
+      <w:r>
+        <w:fldChar w:fldCharType="begin"/>
+      </w:r>
+      <w:r>
+        <w:instrText xml:space="preserve"> REF _Ref471815640 \h </w:instrText>
+      </w:r>
+      <w:r>
+        <w:fldChar w:fldCharType="separate"/>
+      </w:r>
+      <w:r>
+        <w:t>Included items directories</w:t>
+      </w:r>
+      <w:r>
+        <w:fldChar w:fldCharType="end"/>
+      </w:r>
+    </w:p>
+    <w:p>
+      <w:pPr>
+        <w:pStyle w:val="Heading3"/>
+      </w:pPr>
+      <w:bookmarkStart w:id="7" w:name="_Ref471815640"/>
+      <w:r>
+        <w:t>Included items</w:t>
+      </w:r>
+      <w:bookmarkEnd w:id="6"/>
+      <w:r>
+        <w:t xml:space="preserve"> directories</w:t>
+      </w:r>
+      <w:bookmarkEnd w:id="7"/>
+    </w:p>
+    <w:p>
+      <w:r>
+        <w:t>T</w:t>
+      </w:r>
+      <w:r>
+        <w:t xml:space="preserve">ext and graphic items </w:t>
+      </w:r>
+      <w:r>
+        <w:t xml:space="preserve">are imported </w:t>
+      </w:r>
+      <w:r>
+        <w:t>into the text flow by reference</w:t>
+      </w:r>
+      <w:r>
+        <w:t xml:space="preserve">. </w:t>
+      </w:r>
+      <w:r>
+        <w:t xml:space="preserve">The source directory for these follows the same naming structure with one directory for each </w:t>
+      </w:r>
+      <w:proofErr w:type="spellStart"/>
+      <w:r>
+        <w:t>framemaker</w:t>
+      </w:r>
+      <w:proofErr w:type="spellEnd"/>
+      <w:r>
+        <w:t xml:space="preserve"> document. As chapters numbers are not constant, varying for each book, these are based upon the chapter title (and not the </w:t>
+      </w:r>
+      <w:proofErr w:type="spellStart"/>
+      <w:r>
+        <w:t>framemaker</w:t>
+      </w:r>
+      <w:proofErr w:type="spellEnd"/>
+      <w:r>
+        <w:t xml:space="preserve"> document file name). </w:t>
+      </w:r>
+    </w:p>
+    <w:p>
+      <w:pPr>
+        <w:pStyle w:val="ListParagraph"/>
+        <w:numPr>
+          <w:ilvl w:val="0"/>
+          <w:numId w:val="34"/>
+        </w:numPr>
+      </w:pPr>
+      <w:r>
+        <w:lastRenderedPageBreak/>
+        <w:t>introduction</w:t>
+      </w:r>
+    </w:p>
+    <w:p>
+      <w:pPr>
+        <w:pStyle w:val="ListParagraph"/>
+        <w:numPr>
+          <w:ilvl w:val="0"/>
+          <w:numId w:val="34"/>
+        </w:numPr>
+      </w:pPr>
+      <w:r>
+        <w:t>overview</w:t>
+      </w:r>
+    </w:p>
+    <w:p>
+      <w:pPr>
+        <w:pStyle w:val="ListParagraph"/>
+        <w:numPr>
+          <w:ilvl w:val="0"/>
+          <w:numId w:val="34"/>
+        </w:numPr>
+      </w:pPr>
+      <w:r>
+        <w:t>lifecycle</w:t>
+      </w:r>
+    </w:p>
+    <w:p>
+      <w:pPr>
+        <w:pStyle w:val="ListParagraph"/>
+        <w:numPr>
+          <w:ilvl w:val="0"/>
+          <w:numId w:val="34"/>
+        </w:numPr>
+      </w:pPr>
+      <w:r>
+        <w:t>messaging</w:t>
+      </w:r>
+    </w:p>
+    <w:p>
+      <w:pPr>
+        <w:pStyle w:val="ListParagraph"/>
+        <w:numPr>
+          <w:ilvl w:val="0"/>
+          <w:numId w:val="34"/>
+        </w:numPr>
+      </w:pPr>
+      <w:r>
+        <w:t>processes</w:t>
+      </w:r>
+    </w:p>
+    <w:p>
+      <w:pPr>
+        <w:pStyle w:val="ListParagraph"/>
+        <w:numPr>
+          <w:ilvl w:val="0"/>
+          <w:numId w:val="34"/>
+        </w:numPr>
+      </w:pPr>
+      <w:r>
+        <w:t>intents</w:t>
+      </w:r>
+    </w:p>
+    <w:p>
+      <w:pPr>
+        <w:pStyle w:val="ListParagraph"/>
+        <w:numPr>
+          <w:ilvl w:val="0"/>
+          <w:numId w:val="34"/>
+        </w:numPr>
+      </w:pPr>
+      <w:r>
+        <w:t>resources</w:t>
+      </w:r>
+    </w:p>
+    <w:p>
+      <w:pPr>
+        <w:pStyle w:val="ListParagraph"/>
+        <w:numPr>
+          <w:ilvl w:val="0"/>
+          <w:numId w:val="34"/>
+        </w:numPr>
+      </w:pPr>
+      <w:proofErr w:type="spellStart"/>
+      <w:r>
+        <w:t>subelements</w:t>
+      </w:r>
+      <w:proofErr w:type="spellEnd"/>
+    </w:p>
+    <w:p>
+      <w:pPr>
+        <w:pStyle w:val="ListParagraph"/>
+        <w:numPr>
+          <w:ilvl w:val="0"/>
+          <w:numId w:val="34"/>
+        </w:numPr>
+      </w:pPr>
+      <w:r>
+        <w:t>capabilities</w:t>
+      </w:r>
+    </w:p>
+    <w:p>
+      <w:pPr>
+        <w:pStyle w:val="ListParagraph"/>
+        <w:numPr>
+          <w:ilvl w:val="0"/>
+          <w:numId w:val="34"/>
+        </w:numPr>
+      </w:pPr>
+      <w:r>
+        <w:t>building</w:t>
+      </w:r>
+    </w:p>
+    <w:p>
+      <w:pPr>
+        <w:pStyle w:val="ListParagraph"/>
+        <w:numPr>
+          <w:ilvl w:val="0"/>
+          <w:numId w:val="34"/>
+        </w:numPr>
+      </w:pPr>
+      <w:proofErr w:type="spellStart"/>
+      <w:r>
+        <w:t>AP_encoding</w:t>
+      </w:r>
+      <w:proofErr w:type="spellEnd"/>
+    </w:p>
+    <w:p>
+      <w:pPr>
+        <w:pStyle w:val="ListParagraph"/>
+        <w:numPr>
+          <w:ilvl w:val="0"/>
+          <w:numId w:val="34"/>
+        </w:numPr>
+      </w:pPr>
+      <w:proofErr w:type="spellStart"/>
+      <w:r>
+        <w:t>AP_schema</w:t>
+      </w:r>
+      <w:proofErr w:type="spellEnd"/>
+    </w:p>
+    <w:p>
+      <w:pPr>
+        <w:pStyle w:val="ListParagraph"/>
+        <w:numPr>
+          <w:ilvl w:val="0"/>
+          <w:numId w:val="34"/>
+        </w:numPr>
+      </w:pPr>
+      <w:proofErr w:type="spellStart"/>
+      <w:r>
+        <w:t>AP_supportedstrings</w:t>
+      </w:r>
+      <w:proofErr w:type="spellEnd"/>
+    </w:p>
+    <w:p>
+      <w:pPr>
+        <w:pStyle w:val="ListParagraph"/>
+        <w:numPr>
+          <w:ilvl w:val="0"/>
+          <w:numId w:val="34"/>
+        </w:numPr>
+      </w:pPr>
+      <w:proofErr w:type="spellStart"/>
+      <w:r>
+        <w:t>AP_supportederrors</w:t>
+      </w:r>
+      <w:proofErr w:type="spellEnd"/>
+    </w:p>
+    <w:p>
+      <w:pPr>
+        <w:pStyle w:val="ListParagraph"/>
+        <w:numPr>
+          <w:ilvl w:val="0"/>
+          <w:numId w:val="34"/>
+        </w:numPr>
+      </w:pPr>
+      <w:proofErr w:type="spellStart"/>
+      <w:r>
+        <w:t>AP_coloradjustment</w:t>
+      </w:r>
+      <w:proofErr w:type="spellEnd"/>
+    </w:p>
+    <w:p>
+      <w:pPr>
+        <w:pStyle w:val="ListParagraph"/>
+        <w:numPr>
+          <w:ilvl w:val="0"/>
+          <w:numId w:val="34"/>
+        </w:numPr>
+      </w:pPr>
+      <w:proofErr w:type="spellStart"/>
+      <w:r>
+        <w:t>AP_mediaweights</w:t>
+      </w:r>
+      <w:proofErr w:type="spellEnd"/>
+    </w:p>
+    <w:p>
+      <w:pPr>
+        <w:pStyle w:val="ListParagraph"/>
+        <w:numPr>
+          <w:ilvl w:val="0"/>
+          <w:numId w:val="34"/>
+        </w:numPr>
+      </w:pPr>
+      <w:proofErr w:type="spellStart"/>
+      <w:r>
+        <w:t>AP_mediasizes</w:t>
+      </w:r>
+      <w:proofErr w:type="spellEnd"/>
+    </w:p>
+    <w:p>
+      <w:pPr>
+        <w:pStyle w:val="ListParagraph"/>
+        <w:numPr>
+          <w:ilvl w:val="0"/>
+          <w:numId w:val="34"/>
+        </w:numPr>
+      </w:pPr>
+      <w:proofErr w:type="spellStart"/>
+      <w:r>
+        <w:t>AP_mimetypes</w:t>
+      </w:r>
+      <w:proofErr w:type="spellEnd"/>
+    </w:p>
+    <w:p>
+      <w:pPr>
+        <w:pStyle w:val="ListParagraph"/>
+        <w:numPr>
+          <w:ilvl w:val="0"/>
+          <w:numId w:val="34"/>
+        </w:numPr>
+      </w:pPr>
+      <w:proofErr w:type="spellStart"/>
+      <w:r>
+        <w:t>AP_generatingstrings</w:t>
+      </w:r>
+      <w:proofErr w:type="spellEnd"/>
+    </w:p>
+    <w:p>
+      <w:pPr>
+        <w:pStyle w:val="ListParagraph"/>
+        <w:numPr>
+          <w:ilvl w:val="0"/>
+          <w:numId w:val="34"/>
+        </w:numPr>
+      </w:pPr>
+      <w:proofErr w:type="spellStart"/>
+      <w:r>
+        <w:t>AP_pagination</w:t>
+      </w:r>
+      <w:proofErr w:type="spellEnd"/>
+    </w:p>
+    <w:p>
+      <w:pPr>
+        <w:pStyle w:val="ListParagraph"/>
+        <w:numPr>
+          <w:ilvl w:val="0"/>
+          <w:numId w:val="34"/>
+        </w:numPr>
+      </w:pPr>
+      <w:proofErr w:type="spellStart"/>
+      <w:r>
+        <w:t>AP_resolvingrunlists</w:t>
+      </w:r>
+      <w:proofErr w:type="spellEnd"/>
+    </w:p>
+    <w:p>
+      <w:pPr>
+        <w:pStyle w:val="ListParagraph"/>
+        <w:numPr>
+          <w:ilvl w:val="0"/>
+          <w:numId w:val="34"/>
+        </w:numPr>
+      </w:pPr>
+      <w:proofErr w:type="spellStart"/>
+      <w:r>
+        <w:t>AP_references</w:t>
+      </w:r>
+      <w:proofErr w:type="spellEnd"/>
+    </w:p>
+    <w:p>
+      <w:pPr>
+        <w:pStyle w:val="ListParagraph"/>
+        <w:numPr>
+          <w:ilvl w:val="0"/>
+          <w:numId w:val="34"/>
+        </w:numPr>
+      </w:pPr>
+      <w:proofErr w:type="spellStart"/>
+      <w:r>
+        <w:t>AP_holepatterns</w:t>
+      </w:r>
+      <w:proofErr w:type="spellEnd"/>
+    </w:p>
+    <w:p>
+      <w:pPr>
+        <w:pStyle w:val="ListParagraph"/>
+        <w:numPr>
+          <w:ilvl w:val="0"/>
+          <w:numId w:val="34"/>
+        </w:numPr>
+      </w:pPr>
+      <w:proofErr w:type="spellStart"/>
+      <w:r>
+        <w:t>AP_filespecattributes</w:t>
+      </w:r>
+      <w:proofErr w:type="spellEnd"/>
+    </w:p>
+    <w:p>
+      <w:pPr>
+        <w:pStyle w:val="ListParagraph"/>
+        <w:numPr>
+          <w:ilvl w:val="0"/>
+          <w:numId w:val="34"/>
+        </w:numPr>
+      </w:pPr>
+      <w:proofErr w:type="spellStart"/>
+      <w:r>
+        <w:t>AP_examples</w:t>
+      </w:r>
+      <w:proofErr w:type="spellEnd"/>
+    </w:p>
+    <w:p>
+      <w:pPr>
+        <w:pStyle w:val="ListParagraph"/>
+        <w:numPr>
+          <w:ilvl w:val="0"/>
+          <w:numId w:val="34"/>
+        </w:numPr>
+      </w:pPr>
+      <w:proofErr w:type="spellStart"/>
+      <w:r>
+        <w:t>AP_deprecated</w:t>
+      </w:r>
+      <w:proofErr w:type="spellEnd"/>
+    </w:p>
+    <w:p>
+      <w:pPr>
         <w:pStyle w:val="Heading2"/>
       </w:pPr>
-      <w:bookmarkStart w:id="5" w:name="_Toc462914690"/>
+      <w:bookmarkStart w:id="8" w:name="_Toc471815418"/>
       <w:r>
         <w:t>Templates</w:t>
       </w:r>
-      <w:bookmarkEnd w:id="5"/>
+      <w:bookmarkEnd w:id="8"/>
     </w:p>
     <w:p>
       <w:r>
@@ -2035,6 +3062,7 @@
         <w:pStyle w:val="Heading3"/>
       </w:pPr>
       <w:r>
+        <w:lastRenderedPageBreak/>
         <w:t>TemplateForFinalAllBl</w:t>
       </w:r>
       <w:r>
@@ -2088,11 +3116,11 @@
       <w:pPr>
         <w:pStyle w:val="Heading2"/>
       </w:pPr>
-      <w:bookmarkStart w:id="6" w:name="_Toc462914691"/>
+      <w:bookmarkStart w:id="9" w:name="_Toc471815419"/>
       <w:r>
         <w:t>Variables</w:t>
       </w:r>
-      <w:bookmarkEnd w:id="6"/>
+      <w:bookmarkEnd w:id="9"/>
     </w:p>
     <w:p>
       <w:r>
@@ -2101,7 +3129,6 @@
     </w:p>
     <w:p>
       <w:r>
-        <w:lastRenderedPageBreak/>
         <w:t>The following variables are used on the cover - Current Date (Long), "Cover Title", "Cover Version", "Cover Banner 1" and "Cover Banner 2".</w:t>
       </w:r>
       <w:r>
@@ -2118,11 +3145,11 @@
       <w:pPr>
         <w:pStyle w:val="Heading1"/>
       </w:pPr>
-      <w:bookmarkStart w:id="7" w:name="_Toc462914692"/>
+      <w:bookmarkStart w:id="10" w:name="_Toc471815420"/>
       <w:r>
         <w:t>Conventions</w:t>
       </w:r>
-      <w:bookmarkEnd w:id="7"/>
+      <w:bookmarkEnd w:id="10"/>
     </w:p>
     <w:p>
       <w:r>
@@ -2133,11 +3160,11 @@
       <w:pPr>
         <w:pStyle w:val="Heading2"/>
       </w:pPr>
-      <w:bookmarkStart w:id="8" w:name="_Toc462914693"/>
+      <w:bookmarkStart w:id="11" w:name="_Toc471815421"/>
       <w:r>
         <w:t>Spelling</w:t>
       </w:r>
-      <w:bookmarkEnd w:id="8"/>
+      <w:bookmarkEnd w:id="11"/>
     </w:p>
     <w:p>
       <w:r>
@@ -2256,6 +3283,7 @@
     </w:p>
     <w:p>
       <w:r>
+        <w:lastRenderedPageBreak/>
         <w:t xml:space="preserve">Two caveats: </w:t>
       </w:r>
     </w:p>
@@ -2406,11 +3434,11 @@
       <w:pPr>
         <w:pStyle w:val="Heading2"/>
       </w:pPr>
-      <w:bookmarkStart w:id="9" w:name="_Toc462914694"/>
-      <w:r>
-        <w:lastRenderedPageBreak/>
+      <w:bookmarkStart w:id="12" w:name="_Toc471815422"/>
+      <w:r>
         <w:t>Formatting  conventions</w:t>
       </w:r>
+      <w:bookmarkEnd w:id="12"/>
     </w:p>
     <w:p>
       <w:r>
@@ -2486,10 +3514,11 @@
       <w:pPr>
         <w:pStyle w:val="Heading2"/>
       </w:pPr>
+      <w:bookmarkStart w:id="13" w:name="_Toc471815423"/>
       <w:r>
         <w:t>Styles</w:t>
       </w:r>
-      <w:bookmarkEnd w:id="9"/>
+      <w:bookmarkEnd w:id="13"/>
     </w:p>
     <w:p>
       <w:r>
@@ -2587,6 +3616,7 @@
         <w:rPr>
           <w:b/>
         </w:rPr>
+        <w:lastRenderedPageBreak/>
         <w:t>Bold:</w:t>
       </w:r>
       <w:r>
@@ -2913,7 +3943,6 @@
         <w:rPr>
           <w:b/>
         </w:rPr>
-        <w:lastRenderedPageBreak/>
         <w:t>Link_</w:t>
       </w:r>
       <w:r>
@@ -3477,6 +4506,7 @@
         <w:rPr>
           <w:b/>
         </w:rPr>
+        <w:lastRenderedPageBreak/>
         <w:t>BulletsN</w:t>
       </w:r>
       <w:proofErr w:type="spellEnd"/>
@@ -3894,7 +4924,6 @@
         <w:rPr>
           <w:b/>
         </w:rPr>
-        <w:lastRenderedPageBreak/>
         <w:t>EnumDef</w:t>
       </w:r>
       <w:proofErr w:type="spellEnd"/>
@@ -4392,7 +5421,11 @@
       </w:r>
       <w:proofErr w:type="spellEnd"/>
       <w:r>
-        <w:t>. Even though the latter two styles are identical except for the latter being bold, they seem to be used in an arbitrary fashion with much overriding in use. The two styles should be merged i</w:t>
+        <w:t xml:space="preserve">. Even though the latter two styles are identical except for the latter being bold, they seem to be used in an </w:t>
+      </w:r>
+      <w:r>
+        <w:lastRenderedPageBreak/>
+        <w:t>arbitrary fashion with much overriding in use. The two styles should be merged i</w:t>
       </w:r>
       <w:r>
         <w:t>nto one and the overrides fixed</w:t>
@@ -4601,11 +5634,7 @@
       </w:r>
       <w:proofErr w:type="spellEnd"/>
       <w:r>
-        <w:t xml:space="preserve">. The rules are turned off. The use of the table to enclose </w:t>
-      </w:r>
-      <w:r>
-        <w:lastRenderedPageBreak/>
-        <w:t>the drawing and captions ensures that the two remain on the same page</w:t>
+        <w:t>. The rules are turned off. The use of the table to enclose the drawing and captions ensures that the two remain on the same page</w:t>
       </w:r>
     </w:p>
     <w:p>
@@ -4794,6 +5823,7 @@
         </w:numPr>
       </w:pPr>
       <w:r>
+        <w:lastRenderedPageBreak/>
         <w:t>When names are extremely long, the name extends into the data type column (as a straddle), and the data type appears below in a separate cell. This results in a ruling override in the name column so that the name cell is shaped like an upside-down “L”.</w:t>
       </w:r>
       <w:r>
@@ -4855,16 +5885,38 @@
       <w:pPr>
         <w:pStyle w:val="Heading1"/>
       </w:pPr>
-      <w:bookmarkStart w:id="10" w:name="_Toc462914695"/>
-      <w:r>
-        <w:lastRenderedPageBreak/>
+      <w:bookmarkStart w:id="14" w:name="_Toc471815424"/>
+      <w:r>
         <w:t>Importing Content</w:t>
       </w:r>
-      <w:bookmarkEnd w:id="10"/>
-    </w:p>
-    <w:p>
-      <w:r>
-        <w:t xml:space="preserve">This include graphics text and examples. This is about to be quite heavily revised, but the technique remains much the same. Content is created in anther package, word, html, </w:t>
+      <w:bookmarkEnd w:id="14"/>
+    </w:p>
+    <w:p>
+      <w:r>
+        <w:t>This include</w:t>
+      </w:r>
+      <w:r>
+        <w:t>s</w:t>
+      </w:r>
+      <w:r>
+        <w:t xml:space="preserve"> graphics</w:t>
+      </w:r>
+      <w:r>
+        <w:t>,</w:t>
+      </w:r>
+      <w:r>
+        <w:t xml:space="preserve"> text and examples. </w:t>
+      </w:r>
+    </w:p>
+    <w:p>
+      <w:r>
+        <w:t>Content is created in an</w:t>
+      </w:r>
+      <w:r>
+        <w:t>o</w:t>
+      </w:r>
+      <w:r>
+        <w:t xml:space="preserve">ther package, word, html, </w:t>
       </w:r>
       <w:proofErr w:type="spellStart"/>
       <w:r>
@@ -4872,53 +5924,89 @@
       </w:r>
       <w:proofErr w:type="spellEnd"/>
       <w:r>
-        <w:t xml:space="preserve"> whatever and Framemaker can import and display it. In the case of text it will attempt to flow the text using whatever paragraph style is used, but (and it's a </w:t>
+        <w:t xml:space="preserve"> whatever</w:t>
+      </w:r>
+      <w:r>
+        <w:t xml:space="preserve">. For </w:t>
+      </w:r>
+      <w:r>
+        <w:t xml:space="preserve">Framemaker </w:t>
+      </w:r>
+      <w:r>
+        <w:t xml:space="preserve">to </w:t>
+      </w:r>
+      <w:r>
+        <w:t xml:space="preserve">import </w:t>
+      </w:r>
+      <w:r>
+        <w:t xml:space="preserve">it however requires that it is in a suitable format. </w:t>
+      </w:r>
+    </w:p>
+    <w:p>
+      <w:pPr>
+        <w:pStyle w:val="Heading2"/>
+      </w:pPr>
+      <w:bookmarkStart w:id="15" w:name="_Toc471815425"/>
+      <w:r>
+        <w:t>Examples</w:t>
+      </w:r>
+      <w:bookmarkEnd w:id="15"/>
+    </w:p>
+    <w:p>
+      <w:r>
+        <w:t xml:space="preserve">Examples are managed and controlled in a separate repository. The generates and copies rtf files into the directory structure as described above. The rtf files are formatted correctly so FM need do nothing. However, FM has a conflict between importing by reference (which examples are) and conditional flags. These are turned off for the imported text when an update happens. To resolve this issue all examples are imported into a new table of type 'Example'. This table has no heading, and only a single full width column. Examples are imported into a table cell and the appropriate conditional text flag is applied to the cell and not to the imported text. </w:t>
+      </w:r>
+    </w:p>
+    <w:p>
+      <w:pPr>
+        <w:pStyle w:val="Heading2"/>
+      </w:pPr>
+      <w:bookmarkStart w:id="16" w:name="_Toc471815426"/>
+      <w:r>
+        <w:t>Graphics</w:t>
+      </w:r>
+      <w:bookmarkEnd w:id="16"/>
+    </w:p>
+    <w:p>
+      <w:r>
+        <w:t xml:space="preserve">For Illustrator </w:t>
       </w:r>
       <w:proofErr w:type="spellStart"/>
       <w:r>
-        <w:t>biggy</w:t>
+        <w:t>ai</w:t>
       </w:r>
       <w:proofErr w:type="spellEnd"/>
       <w:r>
-        <w:t>) line endings have to be precise to avoid changes in paragraph styles - it's probably best not to use normal line endings and let Framemaker flow the text. If this is not possible ...</w:t>
-      </w:r>
-    </w:p>
-    <w:p>
-      <w:pPr>
-        <w:pStyle w:val="Heading2"/>
-      </w:pPr>
-      <w:bookmarkStart w:id="11" w:name="_Toc462914696"/>
-      <w:r>
-        <w:t>Examples</w:t>
-      </w:r>
-      <w:bookmarkEnd w:id="11"/>
-    </w:p>
-    <w:p>
-      <w:r>
-        <w:t xml:space="preserve">TBD This needs to be re-written. The idea is to create all the examples as real xml files and then to use a workflow to create rtf files with particular character fonts, </w:t>
+        <w:t xml:space="preserve"> files, graphics can be imported directly </w:t>
+      </w:r>
+      <w:r>
+        <w:t>into a table of type 'Figure'. Conditional flags are applied to the table cell and not to the imported graphic.</w:t>
+      </w:r>
+    </w:p>
+    <w:p>
+      <w:r>
+        <w:t xml:space="preserve">Illustrator files should use a suitable canvas with no excess whitespace border. No title should be included as this will be added as part of </w:t>
       </w:r>
       <w:proofErr w:type="spellStart"/>
       <w:r>
-        <w:t>colors</w:t>
+        <w:t>framemakers</w:t>
       </w:r>
       <w:proofErr w:type="spellEnd"/>
       <w:r>
-        <w:t xml:space="preserve"> etc.</w:t>
-      </w:r>
-    </w:p>
-    <w:p>
-      <w:pPr>
-        <w:pStyle w:val="Heading2"/>
-      </w:pPr>
-      <w:bookmarkStart w:id="12" w:name="_Toc462914697"/>
-      <w:r>
-        <w:t>Graphics</w:t>
-      </w:r>
-      <w:bookmarkEnd w:id="12"/>
-    </w:p>
-    <w:p>
-      <w:r>
-        <w:t>Here are the original instructions for importing graphics. This too may be about to change.</w:t>
+        <w:t xml:space="preserve"> 'Figure' and then indexed properly. </w:t>
+      </w:r>
+    </w:p>
+    <w:p>
+      <w:pPr>
+        <w:pStyle w:val="Heading3"/>
+      </w:pPr>
+      <w:r>
+        <w:t>Original instructions</w:t>
+      </w:r>
+    </w:p>
+    <w:p>
+      <w:r>
+        <w:t>Here are the original instructions for importing graphics.</w:t>
       </w:r>
     </w:p>
     <w:p>
@@ -4961,6 +6049,7 @@
         <w:contextualSpacing w:val="0"/>
       </w:pPr>
       <w:r>
+        <w:lastRenderedPageBreak/>
         <w:t>Create the graphic in some format, such as Visio. MS Word or Adobe Illustrator This width should be a bit less that 6.5” or 165mm, i.e. about 6.4” or 162mm. This sizing avoid scaling in the spec and the resulting reduction in size of text</w:t>
       </w:r>
     </w:p>
@@ -5209,7 +6298,6 @@
         <w:contextualSpacing w:val="0"/>
       </w:pPr>
       <w:r>
-        <w:lastRenderedPageBreak/>
         <w:t xml:space="preserve">In </w:t>
       </w:r>
       <w:r>
@@ -5247,11 +6335,11 @@
       <w:pPr>
         <w:pStyle w:val="Heading1"/>
       </w:pPr>
-      <w:bookmarkStart w:id="13" w:name="_Toc462914698"/>
+      <w:bookmarkStart w:id="17" w:name="_Toc471815427"/>
       <w:r>
         <w:t>Build Instructions</w:t>
       </w:r>
-      <w:bookmarkEnd w:id="13"/>
+      <w:bookmarkEnd w:id="17"/>
     </w:p>
     <w:p>
       <w:r>
@@ -5311,18 +6399,22 @@
     </w:p>
     <w:p>
       <w:r>
-        <w:t>The build instructions require setting some conditional text view options for the book as a whole - this will change those conditionals in the underlying fm documents, and thus effectively for other books that include those documents. For automatic builds this is not a problem as the source is copied to a private work area first. However, if a manual build is required using a public directory (i.e. Dropbox) then the user SHOULD restore the normal editing context settings.</w:t>
+        <w:t xml:space="preserve">The build instructions require setting some conditional text view options for the book as a whole - this will change those conditionals in the underlying fm documents, and thus effectively for other </w:t>
+      </w:r>
+      <w:r>
+        <w:lastRenderedPageBreak/>
+        <w:t>books that include those documents. For automatic builds this is not a problem as the source is copied to a private work area first. However, if a manual build is required using a public directory (i.e. Dropbox) then the user SHOULD restore the normal editing context settings.</w:t>
       </w:r>
     </w:p>
     <w:p>
       <w:pPr>
         <w:pStyle w:val="Heading2"/>
       </w:pPr>
-      <w:bookmarkStart w:id="14" w:name="_Toc462914699"/>
+      <w:bookmarkStart w:id="18" w:name="_Toc471815428"/>
       <w:r>
         <w:t>Creating a new 'book'</w:t>
       </w:r>
-      <w:bookmarkEnd w:id="14"/>
+      <w:bookmarkEnd w:id="18"/>
     </w:p>
     <w:p>
       <w:r>
@@ -5483,22 +6575,21 @@
       <w:pPr>
         <w:pStyle w:val="Heading2"/>
       </w:pPr>
-      <w:bookmarkStart w:id="15" w:name="_Ref461013733"/>
-      <w:bookmarkStart w:id="16" w:name="_Ref461017423"/>
-      <w:bookmarkStart w:id="17" w:name="_Toc462914700"/>
-      <w:r>
-        <w:lastRenderedPageBreak/>
+      <w:bookmarkStart w:id="19" w:name="_Ref461013733"/>
+      <w:bookmarkStart w:id="20" w:name="_Ref461017423"/>
+      <w:bookmarkStart w:id="21" w:name="_Toc471815429"/>
+      <w:r>
         <w:t xml:space="preserve">Restoring </w:t>
       </w:r>
       <w:r>
         <w:t>Editing</w:t>
       </w:r>
-      <w:bookmarkEnd w:id="15"/>
+      <w:bookmarkEnd w:id="19"/>
       <w:r>
         <w:t xml:space="preserve"> Context</w:t>
       </w:r>
-      <w:bookmarkEnd w:id="16"/>
-      <w:bookmarkEnd w:id="17"/>
+      <w:bookmarkEnd w:id="20"/>
+      <w:bookmarkEnd w:id="21"/>
     </w:p>
     <w:p>
       <w:r>
@@ -5545,11 +6636,11 @@
       <w:pPr>
         <w:pStyle w:val="Heading2"/>
       </w:pPr>
-      <w:bookmarkStart w:id="18" w:name="_Toc462914701"/>
+      <w:bookmarkStart w:id="22" w:name="_Toc471815430"/>
       <w:r>
         <w:t>PDF</w:t>
       </w:r>
-      <w:bookmarkEnd w:id="18"/>
+      <w:bookmarkEnd w:id="22"/>
       <w:r>
         <w:t xml:space="preserve"> </w:t>
       </w:r>
@@ -5651,6 +6742,7 @@
         <w:br/>
       </w:r>
       <w:r>
+        <w:lastRenderedPageBreak/>
         <w:tab/>
       </w:r>
       <w:r>
@@ -5868,7 +6960,6 @@
         </w:numPr>
       </w:pPr>
       <w:r>
-        <w:lastRenderedPageBreak/>
         <w:t>Editing</w:t>
       </w:r>
       <w:r>
@@ -6187,7 +7278,11 @@
         <w:t>the TOC and LOF etc correctly</w:t>
       </w:r>
       <w:r>
-        <w:t xml:space="preserve"> and to refresh any text imported from external source</w:t>
+        <w:t xml:space="preserve"> and to refresh any text </w:t>
+      </w:r>
+      <w:r>
+        <w:lastRenderedPageBreak/>
+        <w:t>imported from external source</w:t>
       </w:r>
       <w:r>
         <w:t>.</w:t>
@@ -6377,11 +7472,7 @@
         <w:t xml:space="preserve"> step prior to producing any release version.</w:t>
       </w:r>
       <w:r>
-        <w:t xml:space="preserve"> In addition to normal broken references, Framemaker seems to have a bug whereby it can set a reference to the correct place, but represent it with blank text. It should be noted that Framemaker slows </w:t>
-      </w:r>
-      <w:r>
-        <w:lastRenderedPageBreak/>
-        <w:t xml:space="preserve">down and takes tens of seconds with large fm documents such as Resources.fm to populate the 'Cross-References' </w:t>
+        <w:t xml:space="preserve"> In addition to normal broken references, Framemaker seems to have a bug whereby it can set a reference to the correct place, but represent it with blank text. It should be noted that Framemaker slows down and takes tens of seconds with large fm documents such as Resources.fm to populate the 'Cross-References' </w:t>
       </w:r>
       <w:r>
         <w:t>pod.</w:t>
@@ -6599,6 +7690,7 @@
         </w:numPr>
       </w:pPr>
       <w:r>
+        <w:lastRenderedPageBreak/>
         <w:t>Choose PDF from the 'Save as Type' selector</w:t>
       </w:r>
     </w:p>
@@ -6754,10 +7846,11 @@
       <w:pPr>
         <w:pStyle w:val="Heading2"/>
       </w:pPr>
-      <w:bookmarkStart w:id="19" w:name="_Toc462914702"/>
+      <w:bookmarkStart w:id="23" w:name="_Toc471815431"/>
       <w:r>
         <w:t>Retired Build Steps</w:t>
       </w:r>
+      <w:bookmarkEnd w:id="23"/>
     </w:p>
     <w:p>
       <w:r>
@@ -6899,7 +7992,6 @@
         </w:numPr>
       </w:pPr>
       <w:r>
-        <w:lastRenderedPageBreak/>
         <w:t>JDF</w:t>
       </w:r>
       <w:r>
@@ -6954,10 +8046,11 @@
       <w:pPr>
         <w:pStyle w:val="Heading2"/>
       </w:pPr>
+      <w:bookmarkStart w:id="24" w:name="_Toc471815432"/>
       <w:r>
         <w:t>HTML</w:t>
       </w:r>
-      <w:bookmarkEnd w:id="19"/>
+      <w:bookmarkEnd w:id="24"/>
     </w:p>
     <w:p>
       <w:r>
@@ -7124,6 +8217,7 @@
         </w:numPr>
       </w:pPr>
       <w:r>
+        <w:lastRenderedPageBreak/>
         <w:t>Using Framemaker folders:</w:t>
       </w:r>
     </w:p>
@@ -7412,7 +8506,6 @@
         </w:numPr>
       </w:pPr>
       <w:r>
-        <w:lastRenderedPageBreak/>
         <w:t xml:space="preserve">Import files: </w:t>
       </w:r>
       <w:r>
@@ -7710,6 +8803,7 @@
         </w:numPr>
       </w:pPr>
       <w:r>
+        <w:lastRenderedPageBreak/>
         <w:t>creates an “old” directory for source files of command run in this script file</w:t>
       </w:r>
     </w:p>
@@ -7985,7 +9079,7 @@
         <w:sz w:val="18"/>
         <w:szCs w:val="18"/>
       </w:rPr>
-      <w:t>5</w:t>
+      <w:t>4</w:t>
     </w:r>
     <w:r>
       <w:rPr>
@@ -8025,7 +9119,7 @@
           <w:sz w:val="18"/>
           <w:szCs w:val="18"/>
         </w:rPr>
-        <w:t>15</w:t>
+        <w:t>16</w:t>
       </w:r>
     </w:fldSimple>
   </w:p>
@@ -8047,13 +9141,12 @@
       <w:sdtPr>
         <w:alias w:val="Company"/>
         <w:id w:val="62929931"/>
-        <w:showingPlcHdr/>
         <w:dataBinding w:prefixMappings="xmlns:ns0='http://schemas.openxmlformats.org/officeDocument/2006/extended-properties' " w:xpath="/ns0:Properties[1]/ns0:Company[1]" w:storeItemID="{6668398D-A668-4E3E-A5EB-62B293D839F1}"/>
         <w:text/>
       </w:sdtPr>
       <w:sdtContent>
         <w:r>
-          <w:t xml:space="preserve">     </w:t>
+          <w:t>The Bilney Partnership Ltd</w:t>
         </w:r>
       </w:sdtContent>
     </w:sdt>
@@ -8137,7 +9230,7 @@
           <w:sz w:val="18"/>
           <w:szCs w:val="18"/>
         </w:rPr>
-        <w:t>15</w:t>
+        <w:t>16</w:t>
       </w:r>
     </w:fldSimple>
   </w:p>
@@ -8850,6 +9943,119 @@
     </w:lvl>
   </w:abstractNum>
   <w:abstractNum w:abstractNumId="10">
+    <w:nsid w:val="268272E8"/>
+    <w:multiLevelType w:val="hybridMultilevel"/>
+    <w:tmpl w:val="0E900E4E"/>
+    <w:lvl w:ilvl="0" w:tplc="08090001">
+      <w:start w:val="1"/>
+      <w:numFmt w:val="bullet"/>
+      <w:lvlText w:val=""/>
+      <w:lvlJc w:val="left"/>
+      <w:pPr>
+        <w:ind w:left="720" w:hanging="360"/>
+      </w:pPr>
+      <w:rPr>
+        <w:rFonts w:ascii="Symbol" w:hAnsi="Symbol" w:hint="default"/>
+      </w:rPr>
+    </w:lvl>
+    <w:lvl w:ilvl="1" w:tplc="08090003">
+      <w:start w:val="1"/>
+      <w:numFmt w:val="bullet"/>
+      <w:lvlText w:val="o"/>
+      <w:lvlJc w:val="left"/>
+      <w:pPr>
+        <w:ind w:left="1440" w:hanging="360"/>
+      </w:pPr>
+      <w:rPr>
+        <w:rFonts w:ascii="Courier New" w:hAnsi="Courier New" w:cs="Courier New" w:hint="default"/>
+      </w:rPr>
+    </w:lvl>
+    <w:lvl w:ilvl="2" w:tplc="08090005" w:tentative="1">
+      <w:start w:val="1"/>
+      <w:numFmt w:val="bullet"/>
+      <w:lvlText w:val=""/>
+      <w:lvlJc w:val="left"/>
+      <w:pPr>
+        <w:ind w:left="2160" w:hanging="360"/>
+      </w:pPr>
+      <w:rPr>
+        <w:rFonts w:ascii="Wingdings" w:hAnsi="Wingdings" w:hint="default"/>
+      </w:rPr>
+    </w:lvl>
+    <w:lvl w:ilvl="3" w:tplc="08090001" w:tentative="1">
+      <w:start w:val="1"/>
+      <w:numFmt w:val="bullet"/>
+      <w:lvlText w:val=""/>
+      <w:lvlJc w:val="left"/>
+      <w:pPr>
+        <w:ind w:left="2880" w:hanging="360"/>
+      </w:pPr>
+      <w:rPr>
+        <w:rFonts w:ascii="Symbol" w:hAnsi="Symbol" w:hint="default"/>
+      </w:rPr>
+    </w:lvl>
+    <w:lvl w:ilvl="4" w:tplc="08090003" w:tentative="1">
+      <w:start w:val="1"/>
+      <w:numFmt w:val="bullet"/>
+      <w:lvlText w:val="o"/>
+      <w:lvlJc w:val="left"/>
+      <w:pPr>
+        <w:ind w:left="3600" w:hanging="360"/>
+      </w:pPr>
+      <w:rPr>
+        <w:rFonts w:ascii="Courier New" w:hAnsi="Courier New" w:cs="Courier New" w:hint="default"/>
+      </w:rPr>
+    </w:lvl>
+    <w:lvl w:ilvl="5" w:tplc="08090005" w:tentative="1">
+      <w:start w:val="1"/>
+      <w:numFmt w:val="bullet"/>
+      <w:lvlText w:val=""/>
+      <w:lvlJc w:val="left"/>
+      <w:pPr>
+        <w:ind w:left="4320" w:hanging="360"/>
+      </w:pPr>
+      <w:rPr>
+        <w:rFonts w:ascii="Wingdings" w:hAnsi="Wingdings" w:hint="default"/>
+      </w:rPr>
+    </w:lvl>
+    <w:lvl w:ilvl="6" w:tplc="08090001" w:tentative="1">
+      <w:start w:val="1"/>
+      <w:numFmt w:val="bullet"/>
+      <w:lvlText w:val=""/>
+      <w:lvlJc w:val="left"/>
+      <w:pPr>
+        <w:ind w:left="5040" w:hanging="360"/>
+      </w:pPr>
+      <w:rPr>
+        <w:rFonts w:ascii="Symbol" w:hAnsi="Symbol" w:hint="default"/>
+      </w:rPr>
+    </w:lvl>
+    <w:lvl w:ilvl="7" w:tplc="08090003" w:tentative="1">
+      <w:start w:val="1"/>
+      <w:numFmt w:val="bullet"/>
+      <w:lvlText w:val="o"/>
+      <w:lvlJc w:val="left"/>
+      <w:pPr>
+        <w:ind w:left="5760" w:hanging="360"/>
+      </w:pPr>
+      <w:rPr>
+        <w:rFonts w:ascii="Courier New" w:hAnsi="Courier New" w:cs="Courier New" w:hint="default"/>
+      </w:rPr>
+    </w:lvl>
+    <w:lvl w:ilvl="8" w:tplc="08090005" w:tentative="1">
+      <w:start w:val="1"/>
+      <w:numFmt w:val="bullet"/>
+      <w:lvlText w:val=""/>
+      <w:lvlJc w:val="left"/>
+      <w:pPr>
+        <w:ind w:left="6480" w:hanging="360"/>
+      </w:pPr>
+      <w:rPr>
+        <w:rFonts w:ascii="Wingdings" w:hAnsi="Wingdings" w:hint="default"/>
+      </w:rPr>
+    </w:lvl>
+  </w:abstractNum>
+  <w:abstractNum w:abstractNumId="11">
     <w:nsid w:val="2AD7406F"/>
     <w:multiLevelType w:val="hybridMultilevel"/>
     <w:tmpl w:val="7D081F7A"/>
@@ -8935,7 +10141,7 @@
       </w:pPr>
     </w:lvl>
   </w:abstractNum>
-  <w:abstractNum w:abstractNumId="11">
+  <w:abstractNum w:abstractNumId="12">
     <w:nsid w:val="33E64AAC"/>
     <w:multiLevelType w:val="hybridMultilevel"/>
     <w:tmpl w:val="FD94C804"/>
@@ -9021,7 +10227,7 @@
       </w:pPr>
     </w:lvl>
   </w:abstractNum>
-  <w:abstractNum w:abstractNumId="12">
+  <w:abstractNum w:abstractNumId="13">
     <w:nsid w:val="380B31EA"/>
     <w:multiLevelType w:val="multilevel"/>
     <w:tmpl w:val="0409001D"/>
@@ -9134,7 +10340,7 @@
       </w:pPr>
     </w:lvl>
   </w:abstractNum>
-  <w:abstractNum w:abstractNumId="13">
+  <w:abstractNum w:abstractNumId="14">
     <w:nsid w:val="3B957AA6"/>
     <w:multiLevelType w:val="hybridMultilevel"/>
     <w:tmpl w:val="1D28DF2A"/>
@@ -9247,7 +10453,7 @@
       </w:rPr>
     </w:lvl>
   </w:abstractNum>
-  <w:abstractNum w:abstractNumId="14">
+  <w:abstractNum w:abstractNumId="15">
     <w:nsid w:val="411B5DF9"/>
     <w:multiLevelType w:val="hybridMultilevel"/>
     <w:tmpl w:val="DBAE2EFA"/>
@@ -9333,7 +10539,7 @@
       </w:pPr>
     </w:lvl>
   </w:abstractNum>
-  <w:abstractNum w:abstractNumId="15">
+  <w:abstractNum w:abstractNumId="16">
     <w:nsid w:val="44610BE0"/>
     <w:multiLevelType w:val="hybridMultilevel"/>
     <w:tmpl w:val="7D081F7A"/>
@@ -9419,7 +10625,7 @@
       </w:pPr>
     </w:lvl>
   </w:abstractNum>
-  <w:abstractNum w:abstractNumId="16">
+  <w:abstractNum w:abstractNumId="17">
     <w:nsid w:val="46C825C8"/>
     <w:multiLevelType w:val="hybridMultilevel"/>
     <w:tmpl w:val="6AD60B66"/>
@@ -9532,7 +10738,7 @@
       </w:rPr>
     </w:lvl>
   </w:abstractNum>
-  <w:abstractNum w:abstractNumId="17">
+  <w:abstractNum w:abstractNumId="18">
     <w:nsid w:val="489716BB"/>
     <w:multiLevelType w:val="hybridMultilevel"/>
     <w:tmpl w:val="6FA0D55C"/>
@@ -9645,7 +10851,7 @@
       </w:rPr>
     </w:lvl>
   </w:abstractNum>
-  <w:abstractNum w:abstractNumId="18">
+  <w:abstractNum w:abstractNumId="19">
     <w:nsid w:val="51F86C1D"/>
     <w:multiLevelType w:val="hybridMultilevel"/>
     <w:tmpl w:val="C1EAE076"/>
@@ -9734,7 +10940,7 @@
       </w:pPr>
     </w:lvl>
   </w:abstractNum>
-  <w:abstractNum w:abstractNumId="19">
+  <w:abstractNum w:abstractNumId="20">
     <w:nsid w:val="52CB6EE7"/>
     <w:multiLevelType w:val="hybridMultilevel"/>
     <w:tmpl w:val="FD94C804"/>
@@ -9820,7 +11026,7 @@
       </w:pPr>
     </w:lvl>
   </w:abstractNum>
-  <w:abstractNum w:abstractNumId="20">
+  <w:abstractNum w:abstractNumId="21">
     <w:nsid w:val="56BF1C7E"/>
     <w:multiLevelType w:val="multilevel"/>
     <w:tmpl w:val="62281B3C"/>
@@ -9915,7 +11121,7 @@
       </w:pPr>
     </w:lvl>
   </w:abstractNum>
-  <w:abstractNum w:abstractNumId="21">
+  <w:abstractNum w:abstractNumId="22">
     <w:nsid w:val="581A2AD0"/>
     <w:multiLevelType w:val="hybridMultilevel"/>
     <w:tmpl w:val="87F675BC"/>
@@ -10028,7 +11234,7 @@
       </w:rPr>
     </w:lvl>
   </w:abstractNum>
-  <w:abstractNum w:abstractNumId="22">
+  <w:abstractNum w:abstractNumId="23">
     <w:nsid w:val="5FDC43C5"/>
     <w:multiLevelType w:val="hybridMultilevel"/>
     <w:tmpl w:val="6476582A"/>
@@ -10141,7 +11347,7 @@
       </w:rPr>
     </w:lvl>
   </w:abstractNum>
-  <w:abstractNum w:abstractNumId="23">
+  <w:abstractNum w:abstractNumId="24">
     <w:nsid w:val="60AB4F8F"/>
     <w:multiLevelType w:val="hybridMultilevel"/>
     <w:tmpl w:val="B2305CC4"/>
@@ -10254,7 +11460,120 @@
       </w:rPr>
     </w:lvl>
   </w:abstractNum>
-  <w:abstractNum w:abstractNumId="24">
+  <w:abstractNum w:abstractNumId="25">
+    <w:nsid w:val="6C414B80"/>
+    <w:multiLevelType w:val="hybridMultilevel"/>
+    <w:tmpl w:val="765AE25A"/>
+    <w:lvl w:ilvl="0" w:tplc="08090001">
+      <w:start w:val="1"/>
+      <w:numFmt w:val="bullet"/>
+      <w:lvlText w:val=""/>
+      <w:lvlJc w:val="left"/>
+      <w:pPr>
+        <w:ind w:left="720" w:hanging="360"/>
+      </w:pPr>
+      <w:rPr>
+        <w:rFonts w:ascii="Symbol" w:hAnsi="Symbol" w:hint="default"/>
+      </w:rPr>
+    </w:lvl>
+    <w:lvl w:ilvl="1" w:tplc="08090003" w:tentative="1">
+      <w:start w:val="1"/>
+      <w:numFmt w:val="bullet"/>
+      <w:lvlText w:val="o"/>
+      <w:lvlJc w:val="left"/>
+      <w:pPr>
+        <w:ind w:left="1440" w:hanging="360"/>
+      </w:pPr>
+      <w:rPr>
+        <w:rFonts w:ascii="Courier New" w:hAnsi="Courier New" w:cs="Courier New" w:hint="default"/>
+      </w:rPr>
+    </w:lvl>
+    <w:lvl w:ilvl="2" w:tplc="08090005" w:tentative="1">
+      <w:start w:val="1"/>
+      <w:numFmt w:val="bullet"/>
+      <w:lvlText w:val=""/>
+      <w:lvlJc w:val="left"/>
+      <w:pPr>
+        <w:ind w:left="2160" w:hanging="360"/>
+      </w:pPr>
+      <w:rPr>
+        <w:rFonts w:ascii="Wingdings" w:hAnsi="Wingdings" w:hint="default"/>
+      </w:rPr>
+    </w:lvl>
+    <w:lvl w:ilvl="3" w:tplc="08090001" w:tentative="1">
+      <w:start w:val="1"/>
+      <w:numFmt w:val="bullet"/>
+      <w:lvlText w:val=""/>
+      <w:lvlJc w:val="left"/>
+      <w:pPr>
+        <w:ind w:left="2880" w:hanging="360"/>
+      </w:pPr>
+      <w:rPr>
+        <w:rFonts w:ascii="Symbol" w:hAnsi="Symbol" w:hint="default"/>
+      </w:rPr>
+    </w:lvl>
+    <w:lvl w:ilvl="4" w:tplc="08090003" w:tentative="1">
+      <w:start w:val="1"/>
+      <w:numFmt w:val="bullet"/>
+      <w:lvlText w:val="o"/>
+      <w:lvlJc w:val="left"/>
+      <w:pPr>
+        <w:ind w:left="3600" w:hanging="360"/>
+      </w:pPr>
+      <w:rPr>
+        <w:rFonts w:ascii="Courier New" w:hAnsi="Courier New" w:cs="Courier New" w:hint="default"/>
+      </w:rPr>
+    </w:lvl>
+    <w:lvl w:ilvl="5" w:tplc="08090005" w:tentative="1">
+      <w:start w:val="1"/>
+      <w:numFmt w:val="bullet"/>
+      <w:lvlText w:val=""/>
+      <w:lvlJc w:val="left"/>
+      <w:pPr>
+        <w:ind w:left="4320" w:hanging="360"/>
+      </w:pPr>
+      <w:rPr>
+        <w:rFonts w:ascii="Wingdings" w:hAnsi="Wingdings" w:hint="default"/>
+      </w:rPr>
+    </w:lvl>
+    <w:lvl w:ilvl="6" w:tplc="08090001" w:tentative="1">
+      <w:start w:val="1"/>
+      <w:numFmt w:val="bullet"/>
+      <w:lvlText w:val=""/>
+      <w:lvlJc w:val="left"/>
+      <w:pPr>
+        <w:ind w:left="5040" w:hanging="360"/>
+      </w:pPr>
+      <w:rPr>
+        <w:rFonts w:ascii="Symbol" w:hAnsi="Symbol" w:hint="default"/>
+      </w:rPr>
+    </w:lvl>
+    <w:lvl w:ilvl="7" w:tplc="08090003" w:tentative="1">
+      <w:start w:val="1"/>
+      <w:numFmt w:val="bullet"/>
+      <w:lvlText w:val="o"/>
+      <w:lvlJc w:val="left"/>
+      <w:pPr>
+        <w:ind w:left="5760" w:hanging="360"/>
+      </w:pPr>
+      <w:rPr>
+        <w:rFonts w:ascii="Courier New" w:hAnsi="Courier New" w:cs="Courier New" w:hint="default"/>
+      </w:rPr>
+    </w:lvl>
+    <w:lvl w:ilvl="8" w:tplc="08090005" w:tentative="1">
+      <w:start w:val="1"/>
+      <w:numFmt w:val="bullet"/>
+      <w:lvlText w:val=""/>
+      <w:lvlJc w:val="left"/>
+      <w:pPr>
+        <w:ind w:left="6480" w:hanging="360"/>
+      </w:pPr>
+      <w:rPr>
+        <w:rFonts w:ascii="Wingdings" w:hAnsi="Wingdings" w:hint="default"/>
+      </w:rPr>
+    </w:lvl>
+  </w:abstractNum>
+  <w:abstractNum w:abstractNumId="26">
     <w:nsid w:val="74011881"/>
     <w:multiLevelType w:val="hybridMultilevel"/>
     <w:tmpl w:val="70D4E110"/>
@@ -10340,7 +11659,7 @@
       </w:pPr>
     </w:lvl>
   </w:abstractNum>
-  <w:abstractNum w:abstractNumId="25">
+  <w:abstractNum w:abstractNumId="27">
     <w:nsid w:val="79AB5D18"/>
     <w:multiLevelType w:val="hybridMultilevel"/>
     <w:tmpl w:val="61D6D6FC"/>
@@ -10426,7 +11745,7 @@
       </w:pPr>
     </w:lvl>
   </w:abstractNum>
-  <w:abstractNum w:abstractNumId="26">
+  <w:abstractNum w:abstractNumId="28">
     <w:nsid w:val="7A4F7339"/>
     <w:multiLevelType w:val="hybridMultilevel"/>
     <w:tmpl w:val="2E24992A"/>
@@ -10513,19 +11832,19 @@
     </w:lvl>
   </w:abstractNum>
   <w:num w:numId="1">
-    <w:abstractNumId w:val="20"/>
+    <w:abstractNumId w:val="21"/>
   </w:num>
   <w:num w:numId="2">
-    <w:abstractNumId w:val="21"/>
+    <w:abstractNumId w:val="22"/>
   </w:num>
   <w:num w:numId="3">
-    <w:abstractNumId w:val="13"/>
+    <w:abstractNumId w:val="14"/>
   </w:num>
   <w:num w:numId="4">
     <w:abstractNumId w:val="2"/>
   </w:num>
   <w:num w:numId="5">
-    <w:abstractNumId w:val="16"/>
+    <w:abstractNumId w:val="17"/>
   </w:num>
   <w:num w:numId="6">
     <w:abstractNumId w:val="0"/>
@@ -10534,37 +11853,37 @@
     <w:abstractNumId w:val="0"/>
   </w:num>
   <w:num w:numId="8">
-    <w:abstractNumId w:val="23"/>
+    <w:abstractNumId w:val="24"/>
   </w:num>
   <w:num w:numId="9">
-    <w:abstractNumId w:val="18"/>
+    <w:abstractNumId w:val="19"/>
   </w:num>
   <w:num w:numId="10">
     <w:abstractNumId w:val="3"/>
   </w:num>
   <w:num w:numId="11">
-    <w:abstractNumId w:val="12"/>
+    <w:abstractNumId w:val="13"/>
   </w:num>
   <w:num w:numId="12">
-    <w:abstractNumId w:val="18"/>
+    <w:abstractNumId w:val="19"/>
     <w:lvlOverride w:ilvl="0">
       <w:startOverride w:val="1"/>
     </w:lvlOverride>
   </w:num>
   <w:num w:numId="13">
-    <w:abstractNumId w:val="18"/>
+    <w:abstractNumId w:val="19"/>
     <w:lvlOverride w:ilvl="0">
       <w:startOverride w:val="1"/>
     </w:lvlOverride>
   </w:num>
   <w:num w:numId="14">
-    <w:abstractNumId w:val="18"/>
+    <w:abstractNumId w:val="19"/>
     <w:lvlOverride w:ilvl="0">
       <w:startOverride w:val="1"/>
     </w:lvlOverride>
   </w:num>
   <w:num w:numId="15">
-    <w:abstractNumId w:val="18"/>
+    <w:abstractNumId w:val="19"/>
     <w:lvlOverride w:ilvl="0">
       <w:startOverride w:val="1"/>
     </w:lvlOverride>
@@ -10576,13 +11895,13 @@
     <w:abstractNumId w:val="4"/>
   </w:num>
   <w:num w:numId="18">
-    <w:abstractNumId w:val="14"/>
+    <w:abstractNumId w:val="15"/>
   </w:num>
   <w:num w:numId="19">
     <w:abstractNumId w:val="9"/>
   </w:num>
   <w:num w:numId="20">
-    <w:abstractNumId w:val="24"/>
+    <w:abstractNumId w:val="26"/>
   </w:num>
   <w:num w:numId="21">
     <w:abstractNumId w:val="0"/>
@@ -10591,19 +11910,19 @@
     </w:lvlOverride>
   </w:num>
   <w:num w:numId="22">
-    <w:abstractNumId w:val="26"/>
+    <w:abstractNumId w:val="28"/>
   </w:num>
   <w:num w:numId="23">
-    <w:abstractNumId w:val="25"/>
+    <w:abstractNumId w:val="27"/>
   </w:num>
   <w:num w:numId="24">
-    <w:abstractNumId w:val="11"/>
+    <w:abstractNumId w:val="12"/>
   </w:num>
   <w:num w:numId="25">
-    <w:abstractNumId w:val="17"/>
+    <w:abstractNumId w:val="18"/>
   </w:num>
   <w:num w:numId="26">
-    <w:abstractNumId w:val="15"/>
+    <w:abstractNumId w:val="16"/>
   </w:num>
   <w:num w:numId="27">
     <w:abstractNumId w:val="8"/>
@@ -10612,19 +11931,25 @@
     <w:abstractNumId w:val="5"/>
   </w:num>
   <w:num w:numId="29">
-    <w:abstractNumId w:val="19"/>
+    <w:abstractNumId w:val="20"/>
   </w:num>
   <w:num w:numId="30">
-    <w:abstractNumId w:val="22"/>
+    <w:abstractNumId w:val="23"/>
   </w:num>
   <w:num w:numId="31">
     <w:abstractNumId w:val="7"/>
   </w:num>
   <w:num w:numId="32">
-    <w:abstractNumId w:val="10"/>
+    <w:abstractNumId w:val="11"/>
   </w:num>
   <w:num w:numId="33">
     <w:abstractNumId w:val="6"/>
+  </w:num>
+  <w:num w:numId="34">
+    <w:abstractNumId w:val="25"/>
+  </w:num>
+  <w:num w:numId="35">
+    <w:abstractNumId w:val="10"/>
   </w:num>
 </w:numbering>
 </file>
@@ -11815,8 +13140,10 @@
     <w:rsid w:val="002F67C3"/>
     <w:rsid w:val="00430D72"/>
     <w:rsid w:val="00652D65"/>
+    <w:rsid w:val="00862447"/>
     <w:rsid w:val="009438C5"/>
     <w:rsid w:val="00AB004A"/>
+    <w:rsid w:val="00C16DB4"/>
     <w:rsid w:val="00C43E1F"/>
     <w:rsid w:val="00CA1B2F"/>
     <w:rsid w:val="00CC5769"/>
@@ -12357,7 +13684,7 @@
 </file>
 
 <file path=customXml/itemProps1.xml><?xml version="1.0" encoding="utf-8"?>
-<ds:datastoreItem xmlns:ds="http://schemas.openxmlformats.org/officeDocument/2006/customXml" ds:itemID="{6D3A15AC-A7B1-45BC-BA7B-66A9CBE022F9}">
+<ds:datastoreItem xmlns:ds="http://schemas.openxmlformats.org/officeDocument/2006/customXml" ds:itemID="{E4677DC9-4405-43F6-9814-6CCC3C32078C}">
   <ds:schemaRefs>
     <ds:schemaRef ds:uri="http://schemas.openxmlformats.org/officeDocument/2006/bibliography"/>
   </ds:schemaRefs>

</xml_diff>